<commit_message>
Laporan + file presentasi finale
</commit_message>
<xml_diff>
--- a/Laporan PDL.docx
+++ b/Laporan PDL.docx
@@ -1467,6 +1467,7 @@
           <w:numId w:val="7"/>
         </w:numPr>
         <w:spacing w:line="240" w:lineRule="auto"/>
+        <w:ind w:left="426"/>
         <w:rPr>
           <w:rFonts w:ascii="Times New Roman" w:hAnsi="Times New Roman"/>
           <w:b/>
@@ -1482,7 +1483,7 @@
     </w:p>
     <w:p>
       <w:pPr>
-        <w:ind w:left="714"/>
+        <w:ind w:left="426"/>
         <w:jc w:val="both"/>
         <w:rPr>
           <w:rFonts w:ascii="Times New Roman" w:hAnsi="Times New Roman"/>
@@ -1505,7 +1506,7 @@
           <w:numId w:val="7"/>
         </w:numPr>
         <w:spacing w:line="240" w:lineRule="auto"/>
-        <w:ind w:left="714" w:hanging="357"/>
+        <w:ind w:left="426" w:hanging="357"/>
         <w:rPr>
           <w:rFonts w:ascii="Times New Roman" w:hAnsi="Times New Roman"/>
           <w:b/>
@@ -1521,7 +1522,7 @@
     </w:p>
     <w:p>
       <w:pPr>
-        <w:ind w:left="714"/>
+        <w:ind w:left="426"/>
         <w:jc w:val="both"/>
         <w:rPr>
           <w:rFonts w:ascii="Times New Roman" w:hAnsi="Times New Roman"/>
@@ -1544,7 +1545,7 @@
           <w:numId w:val="7"/>
         </w:numPr>
         <w:spacing w:line="240" w:lineRule="auto"/>
-        <w:ind w:left="714" w:hanging="357"/>
+        <w:ind w:left="426" w:hanging="357"/>
         <w:rPr>
           <w:rFonts w:ascii="Times New Roman" w:hAnsi="Times New Roman"/>
           <w:b/>
@@ -1560,7 +1561,7 @@
     </w:p>
     <w:p>
       <w:pPr>
-        <w:ind w:left="714"/>
+        <w:ind w:left="426"/>
         <w:rPr>
           <w:rFonts w:ascii="Times New Roman" w:hAnsi="Times New Roman"/>
         </w:rPr>
@@ -1582,7 +1583,7 @@
           <w:numId w:val="7"/>
         </w:numPr>
         <w:spacing w:line="240" w:lineRule="auto"/>
-        <w:ind w:left="714" w:hanging="357"/>
+        <w:ind w:left="426" w:hanging="357"/>
         <w:rPr>
           <w:rFonts w:ascii="Times New Roman" w:hAnsi="Times New Roman"/>
           <w:b/>
@@ -1598,7 +1599,7 @@
     </w:p>
     <w:p>
       <w:pPr>
-        <w:ind w:left="714"/>
+        <w:ind w:left="426"/>
         <w:rPr>
           <w:rFonts w:ascii="Times New Roman" w:hAnsi="Times New Roman"/>
         </w:rPr>
@@ -1858,7 +1859,6 @@
           <w:sz w:val="44"/>
           <w:szCs w:val="44"/>
         </w:rPr>
-        <w:lastRenderedPageBreak/>
         <w:t>RUTE ANGKOT BANDUNG</w:t>
       </w:r>
     </w:p>
@@ -2566,7 +2566,6 @@
           <w:sz w:val="24"/>
           <w:szCs w:val="24"/>
         </w:rPr>
-        <w:lastRenderedPageBreak/>
         <w:t>dimana</w:t>
       </w:r>
       <w:proofErr w:type="gramEnd"/>
@@ -3845,7 +3844,6 @@
           <w:sz w:val="24"/>
           <w:szCs w:val="24"/>
         </w:rPr>
-        <w:lastRenderedPageBreak/>
         <w:t>Implementasi: Untuk menyeleksi garis setelah pengguna naik angkot digunakan query</w:t>
       </w:r>
     </w:p>
@@ -5216,7 +5214,6 @@
           <w:sz w:val="44"/>
           <w:szCs w:val="44"/>
         </w:rPr>
-        <w:lastRenderedPageBreak/>
         <w:t>ALGORITMA RUTE ANGKOT</w:t>
       </w:r>
     </w:p>
@@ -5456,7 +5453,6 @@
           <w:sz w:val="44"/>
           <w:szCs w:val="44"/>
         </w:rPr>
-        <w:lastRenderedPageBreak/>
         <w:t xml:space="preserve">SCREENSHOT </w:t>
       </w:r>
       <w:r>
@@ -5595,7 +5591,6 @@
     <w:p/>
     <w:p>
       <w:r>
-        <w:lastRenderedPageBreak/>
         <w:t>Antar muka halaman tentang kami:</w:t>
       </w:r>
     </w:p>
@@ -5673,9 +5668,124 @@
         </w:rPr>
         <w:t>KESIMPULAN</w:t>
       </w:r>
+      <w:r>
+        <w:rPr>
+          <w:color w:val="auto"/>
+          <w:sz w:val="44"/>
+          <w:szCs w:val="44"/>
+        </w:rPr>
+        <w:t xml:space="preserve"> DAN SARAN</w:t>
+      </w:r>
+    </w:p>
+    <w:p/>
+    <w:p>
+      <w:pPr>
+        <w:jc w:val="both"/>
+        <w:rPr>
+          <w:rFonts w:ascii="Times New Roman" w:hAnsi="Times New Roman" w:cs="Times New Roman"/>
+        </w:rPr>
+      </w:pPr>
+      <w:r>
+        <w:rPr>
+          <w:rFonts w:ascii="Times New Roman" w:hAnsi="Times New Roman" w:cs="Times New Roman"/>
+        </w:rPr>
+        <w:t>Kesimpulan dan insight yang didapatkan dari hasil eksplorasi PostGIS ini adalah sebagai berikut:</w:t>
+      </w:r>
     </w:p>
     <w:p>
       <w:pPr>
+        <w:pStyle w:val="ListParagraph"/>
+        <w:numPr>
+          <w:ilvl w:val="0"/>
+          <w:numId w:val="8"/>
+        </w:numPr>
+        <w:rPr>
+          <w:rFonts w:ascii="Times New Roman" w:hAnsi="Times New Roman"/>
+        </w:rPr>
+      </w:pPr>
+      <w:r>
+        <w:rPr>
+          <w:rFonts w:ascii="Times New Roman" w:hAnsi="Times New Roman"/>
+        </w:rPr>
+        <w:t>PostGIS merupakan basis data yang sudah sangat baik dalam pengelolaan basis data spatial.</w:t>
+      </w:r>
+    </w:p>
+    <w:p>
+      <w:pPr>
+        <w:pStyle w:val="ListParagraph"/>
+        <w:numPr>
+          <w:ilvl w:val="0"/>
+          <w:numId w:val="8"/>
+        </w:numPr>
+        <w:rPr>
+          <w:rFonts w:ascii="Times New Roman" w:hAnsi="Times New Roman"/>
+        </w:rPr>
+      </w:pPr>
+      <w:r>
+        <w:rPr>
+          <w:rFonts w:ascii="Times New Roman" w:hAnsi="Times New Roman"/>
+        </w:rPr>
+        <w:t>Query dapat dijalankan dengan baik dalam PostGIS.</w:t>
+      </w:r>
+    </w:p>
+    <w:p>
+      <w:pPr>
+        <w:pStyle w:val="ListParagraph"/>
+        <w:numPr>
+          <w:ilvl w:val="0"/>
+          <w:numId w:val="8"/>
+        </w:numPr>
+        <w:rPr>
+          <w:rFonts w:ascii="Times New Roman" w:hAnsi="Times New Roman"/>
+        </w:rPr>
+      </w:pPr>
+      <w:r>
+        <w:rPr>
+          <w:rFonts w:ascii="Times New Roman" w:hAnsi="Times New Roman"/>
+        </w:rPr>
+        <w:t>Aplikasi berbasis web dapat disambungkan dengan mudah dengan PostgreSQL dengan menggunakan PHP.</w:t>
+      </w:r>
+      <w:bookmarkStart w:id="1" w:name="_GoBack"/>
+      <w:bookmarkEnd w:id="1"/>
+    </w:p>
+    <w:p>
+      <w:pPr>
+        <w:jc w:val="both"/>
+        <w:rPr>
+          <w:rFonts w:ascii="Times New Roman" w:hAnsi="Times New Roman"/>
+        </w:rPr>
+      </w:pPr>
+      <w:proofErr w:type="gramStart"/>
+      <w:r>
+        <w:rPr>
+          <w:rFonts w:ascii="Times New Roman" w:hAnsi="Times New Roman"/>
+        </w:rPr>
+        <w:t>Saran untuk pengguna PostGIS, terdapat berbagai macam tools yang dapat digunakan untuk menggunakan PostGIS seperti QGIS, OpenJump, uDig dan lain-lain.</w:t>
+      </w:r>
+      <w:proofErr w:type="gramEnd"/>
+      <w:r>
+        <w:rPr>
+          <w:rFonts w:ascii="Times New Roman" w:hAnsi="Times New Roman"/>
+        </w:rPr>
+        <w:t xml:space="preserve"> </w:t>
+      </w:r>
+      <w:proofErr w:type="gramStart"/>
+      <w:r>
+        <w:rPr>
+          <w:rFonts w:ascii="Times New Roman" w:hAnsi="Times New Roman"/>
+        </w:rPr>
+        <w:t>Untuk membuat antarmuka juga dapat memanfaatkan MapServer, GeoServer dan lain-lain.</w:t>
+      </w:r>
+      <w:proofErr w:type="gramEnd"/>
+      <w:r>
+        <w:rPr>
+          <w:rFonts w:ascii="Times New Roman" w:hAnsi="Times New Roman"/>
+        </w:rPr>
+        <w:t xml:space="preserve"> Pilih tools yang paling cocok untuk membuat suatu aplikasi spatial dan jangan hanya terpaku pada satu tools.</w:t>
+      </w:r>
+    </w:p>
+    <w:p>
+      <w:pPr>
         <w:pStyle w:val="Heading1"/>
         <w:jc w:val="center"/>
         <w:rPr>
@@ -5694,7 +5804,6 @@
           <w:sz w:val="44"/>
           <w:szCs w:val="44"/>
         </w:rPr>
-        <w:lastRenderedPageBreak/>
         <w:t>REFERENSI</w:t>
       </w:r>
     </w:p>
@@ -5848,7 +5957,6 @@
           <w:sz w:val="44"/>
           <w:szCs w:val="44"/>
         </w:rPr>
-        <w:lastRenderedPageBreak/>
         <w:t>LAMPIRAN</w:t>
       </w:r>
     </w:p>
@@ -7500,7 +7608,6 @@
                 <w:sz w:val="18"/>
                 <w:szCs w:val="18"/>
               </w:rPr>
-              <w:lastRenderedPageBreak/>
               <w:tab/>
             </w:r>
             <w:r>
@@ -9350,7 +9457,6 @@
                 <w:sz w:val="18"/>
                 <w:szCs w:val="18"/>
               </w:rPr>
-              <w:lastRenderedPageBreak/>
               <w:tab/>
             </w:r>
             <w:r>
@@ -11137,7 +11243,6 @@
                 <w:sz w:val="18"/>
                 <w:szCs w:val="18"/>
               </w:rPr>
-              <w:lastRenderedPageBreak/>
               <w:t xml:space="preserve">      </w:t>
             </w:r>
             <w:proofErr w:type="gramStart"/>
@@ -13005,7 +13110,6 @@
                 <w:sz w:val="18"/>
                 <w:szCs w:val="18"/>
               </w:rPr>
-              <w:lastRenderedPageBreak/>
               <w:t xml:space="preserve">      </w:t>
             </w:r>
             <w:proofErr w:type="gramStart"/>
@@ -15850,8 +15954,6 @@
               </w:rPr>
               <w:t xml:space="preserve"> html&gt;</w:t>
             </w:r>
-            <w:bookmarkStart w:id="1" w:name="_GoBack"/>
-            <w:bookmarkEnd w:id="1"/>
           </w:p>
           <w:p>
             <w:pPr>
@@ -16653,7 +16755,6 @@
                 <w:sz w:val="18"/>
                 <w:szCs w:val="18"/>
               </w:rPr>
-              <w:lastRenderedPageBreak/>
               <w:t xml:space="preserve">        </w:t>
             </w:r>
             <w:proofErr w:type="gramStart"/>
@@ -17876,6 +17977,7 @@
       <w:cols w:space="708"/>
       <w:titlePg/>
       <w:docGrid w:linePitch="360"/>
+      <w:printerSettings r:id="rId16"/>
     </w:sectPr>
   </w:body>
 </w:document>
@@ -17971,7 +18073,7 @@
         <w:rStyle w:val="PageNumber"/>
         <w:noProof/>
       </w:rPr>
-      <w:t>16</w:t>
+      <w:t>12</w:t>
     </w:r>
     <w:r>
       <w:rPr>
@@ -18231,6 +18333,92 @@
     </w:lvl>
   </w:abstractNum>
   <w:abstractNum w:abstractNumId="2">
+    <w:nsid w:val="35471F6C"/>
+    <w:multiLevelType w:val="hybridMultilevel"/>
+    <w:tmpl w:val="601456CE"/>
+    <w:lvl w:ilvl="0" w:tplc="0409000F">
+      <w:start w:val="1"/>
+      <w:numFmt w:val="decimal"/>
+      <w:lvlText w:val="%1."/>
+      <w:lvlJc w:val="left"/>
+      <w:pPr>
+        <w:ind w:left="720" w:hanging="360"/>
+      </w:pPr>
+    </w:lvl>
+    <w:lvl w:ilvl="1" w:tplc="04090019" w:tentative="1">
+      <w:start w:val="1"/>
+      <w:numFmt w:val="lowerLetter"/>
+      <w:lvlText w:val="%2."/>
+      <w:lvlJc w:val="left"/>
+      <w:pPr>
+        <w:ind w:left="1440" w:hanging="360"/>
+      </w:pPr>
+    </w:lvl>
+    <w:lvl w:ilvl="2" w:tplc="0409001B" w:tentative="1">
+      <w:start w:val="1"/>
+      <w:numFmt w:val="lowerRoman"/>
+      <w:lvlText w:val="%3."/>
+      <w:lvlJc w:val="right"/>
+      <w:pPr>
+        <w:ind w:left="2160" w:hanging="180"/>
+      </w:pPr>
+    </w:lvl>
+    <w:lvl w:ilvl="3" w:tplc="0409000F" w:tentative="1">
+      <w:start w:val="1"/>
+      <w:numFmt w:val="decimal"/>
+      <w:lvlText w:val="%4."/>
+      <w:lvlJc w:val="left"/>
+      <w:pPr>
+        <w:ind w:left="2880" w:hanging="360"/>
+      </w:pPr>
+    </w:lvl>
+    <w:lvl w:ilvl="4" w:tplc="04090019" w:tentative="1">
+      <w:start w:val="1"/>
+      <w:numFmt w:val="lowerLetter"/>
+      <w:lvlText w:val="%5."/>
+      <w:lvlJc w:val="left"/>
+      <w:pPr>
+        <w:ind w:left="3600" w:hanging="360"/>
+      </w:pPr>
+    </w:lvl>
+    <w:lvl w:ilvl="5" w:tplc="0409001B" w:tentative="1">
+      <w:start w:val="1"/>
+      <w:numFmt w:val="lowerRoman"/>
+      <w:lvlText w:val="%6."/>
+      <w:lvlJc w:val="right"/>
+      <w:pPr>
+        <w:ind w:left="4320" w:hanging="180"/>
+      </w:pPr>
+    </w:lvl>
+    <w:lvl w:ilvl="6" w:tplc="0409000F" w:tentative="1">
+      <w:start w:val="1"/>
+      <w:numFmt w:val="decimal"/>
+      <w:lvlText w:val="%7."/>
+      <w:lvlJc w:val="left"/>
+      <w:pPr>
+        <w:ind w:left="5040" w:hanging="360"/>
+      </w:pPr>
+    </w:lvl>
+    <w:lvl w:ilvl="7" w:tplc="04090019" w:tentative="1">
+      <w:start w:val="1"/>
+      <w:numFmt w:val="lowerLetter"/>
+      <w:lvlText w:val="%8."/>
+      <w:lvlJc w:val="left"/>
+      <w:pPr>
+        <w:ind w:left="5760" w:hanging="360"/>
+      </w:pPr>
+    </w:lvl>
+    <w:lvl w:ilvl="8" w:tplc="0409001B" w:tentative="1">
+      <w:start w:val="1"/>
+      <w:numFmt w:val="lowerRoman"/>
+      <w:lvlText w:val="%9."/>
+      <w:lvlJc w:val="right"/>
+      <w:pPr>
+        <w:ind w:left="6480" w:hanging="180"/>
+      </w:pPr>
+    </w:lvl>
+  </w:abstractNum>
+  <w:abstractNum w:abstractNumId="3">
     <w:nsid w:val="39BC3309"/>
     <w:multiLevelType w:val="hybridMultilevel"/>
     <w:tmpl w:val="502AE11A"/>
@@ -18316,7 +18504,7 @@
       </w:pPr>
     </w:lvl>
   </w:abstractNum>
-  <w:abstractNum w:abstractNumId="3">
+  <w:abstractNum w:abstractNumId="4">
     <w:nsid w:val="53F40771"/>
     <w:multiLevelType w:val="hybridMultilevel"/>
     <w:tmpl w:val="781C61AA"/>
@@ -18402,7 +18590,7 @@
       </w:pPr>
     </w:lvl>
   </w:abstractNum>
-  <w:abstractNum w:abstractNumId="4">
+  <w:abstractNum w:abstractNumId="5">
     <w:nsid w:val="63421649"/>
     <w:multiLevelType w:val="hybridMultilevel"/>
     <w:tmpl w:val="569E60D6"/>
@@ -18515,7 +18703,7 @@
       </w:rPr>
     </w:lvl>
   </w:abstractNum>
-  <w:abstractNum w:abstractNumId="5">
+  <w:abstractNum w:abstractNumId="6">
     <w:nsid w:val="797C678B"/>
     <w:multiLevelType w:val="hybridMultilevel"/>
     <w:tmpl w:val="170A524E"/>
@@ -18601,7 +18789,7 @@
       </w:pPr>
     </w:lvl>
   </w:abstractNum>
-  <w:abstractNum w:abstractNumId="6">
+  <w:abstractNum w:abstractNumId="7">
     <w:nsid w:val="7BC46A1A"/>
     <w:multiLevelType w:val="hybridMultilevel"/>
     <w:tmpl w:val="621400E4"/>
@@ -18715,25 +18903,28 @@
     </w:lvl>
   </w:abstractNum>
   <w:num w:numId="1">
-    <w:abstractNumId w:val="2"/>
+    <w:abstractNumId w:val="3"/>
   </w:num>
   <w:num w:numId="2">
     <w:abstractNumId w:val="0"/>
   </w:num>
   <w:num w:numId="3">
-    <w:abstractNumId w:val="4"/>
+    <w:abstractNumId w:val="5"/>
   </w:num>
   <w:num w:numId="4">
-    <w:abstractNumId w:val="6"/>
+    <w:abstractNumId w:val="7"/>
   </w:num>
   <w:num w:numId="5">
-    <w:abstractNumId w:val="5"/>
+    <w:abstractNumId w:val="6"/>
   </w:num>
   <w:num w:numId="6">
     <w:abstractNumId w:val="1"/>
   </w:num>
   <w:num w:numId="7">
-    <w:abstractNumId w:val="3"/>
+    <w:abstractNumId w:val="4"/>
+  </w:num>
+  <w:num w:numId="8">
+    <w:abstractNumId w:val="2"/>
   </w:num>
   <w:numIdMacAtCleanup w:val="4"/>
 </w:numbering>
@@ -20692,7 +20883,7 @@
 </file>
 
 <file path=customXml/itemProps1.xml><?xml version="1.0" encoding="utf-8"?>
-<ds:datastoreItem xmlns:ds="http://schemas.openxmlformats.org/officeDocument/2006/customXml" ds:itemID="{710E0747-E2CC-9B49-8339-1EB483DF7FA9}">
+<ds:datastoreItem xmlns:ds="http://schemas.openxmlformats.org/officeDocument/2006/customXml" ds:itemID="{0BA2A180-932B-AF43-AF2C-838617447E94}">
   <ds:schemaRefs>
     <ds:schemaRef ds:uri="http://schemas.openxmlformats.org/officeDocument/2006/bibliography"/>
   </ds:schemaRefs>

</xml_diff>